<commit_message>
Started middle PCB - first iteration
</commit_message>
<xml_diff>
--- a/3. Design/Isolated_converter/2. preliminary_3rd_version.docx
+++ b/3. Design/Isolated_converter/2. preliminary_3rd_version.docx
@@ -123,19 +123,7 @@
         <w:rPr>
           <w:lang w:val="en-US"/>
         </w:rPr>
-        <w:t xml:space="preserve"> 6W </w:t>
-      </w:r>
-      <w:r>
-        <w:rPr>
-          <w:lang w:val="en-US"/>
-        </w:rPr>
-        <w:t>1</w:t>
-      </w:r>
-      <w:r>
-        <w:rPr>
-          <w:lang w:val="en-US"/>
-        </w:rPr>
-        <w:t xml:space="preserve">5V (in: </w:t>
+        <w:t xml:space="preserve"> 6W 15V (in: </w:t>
       </w:r>
       <w:r>
         <w:rPr>
@@ -166,7 +154,21 @@
             <w:rStyle w:val="Hyperlink"/>
             <w:lang w:val="en-US"/>
           </w:rPr>
-          <w:t>https://pt.mouser.com/ProductDetail/MEAN-WELL/SCWN06B-15?qs=sGAEpiMZZMvGsmoEFRKS8Koqt8Pjkl39xmHW5abjk4%252BK%2FtWfcWRL5Q%3D%3D</w:t>
+          <w:t>https://pt.mouser.com/ProductDetail/MEAN-WELL/SCWN06B-15?qs=sGAE</w:t>
+        </w:r>
+        <w:r>
+          <w:rPr>
+            <w:rStyle w:val="Hyperlink"/>
+            <w:lang w:val="en-US"/>
+          </w:rPr>
+          <w:t>p</w:t>
+        </w:r>
+        <w:r>
+          <w:rPr>
+            <w:rStyle w:val="Hyperlink"/>
+            <w:lang w:val="en-US"/>
+          </w:rPr>
+          <w:t>iMZZMvGsmoEFRKS8Koqt8Pjkl39xmHW5abjk4%252BK%2FtWfcWRL5Q%3D%3D</w:t>
         </w:r>
       </w:hyperlink>
     </w:p>
@@ -216,22 +218,64 @@
       <w:r>
         <w:t xml:space="preserve">Atuar relés com dual gate drivers (0,76€): </w:t>
       </w:r>
+    </w:p>
+    <w:p>
+      <w:pPr>
+        <w:pStyle w:val="ListParagraph"/>
+        <w:numPr>
+          <w:ilvl w:val="1"/>
+          <w:numId w:val="1"/>
+        </w:numPr>
+      </w:pPr>
+      <w:r>
+        <w:t xml:space="preserve">Relés: </w:t>
+      </w:r>
+      <w:proofErr w:type="spellStart"/>
+      <w:r>
+        <w:t>Mouser</w:t>
+      </w:r>
+      <w:proofErr w:type="spellEnd"/>
+      <w:r>
+        <w:t xml:space="preserve"> No:653-G6DN-1A-SL-DC5</w:t>
+      </w:r>
+    </w:p>
+    <w:p>
+      <w:pPr>
+        <w:pStyle w:val="ListParagraph"/>
+        <w:numPr>
+          <w:ilvl w:val="1"/>
+          <w:numId w:val="1"/>
+        </w:numPr>
+        <w:rPr>
+          <w:lang w:val="en-US"/>
+        </w:rPr>
+      </w:pPr>
       <w:hyperlink r:id="rId8" w:history="1">
         <w:r>
           <w:rPr>
             <w:rStyle w:val="Hyperlink"/>
-          </w:rPr>
-          <w:t>https://eu.mo</w:t>
-        </w:r>
-        <w:r>
-          <w:rPr>
-            <w:rStyle w:val="Hyperlink"/>
+            <w:lang w:val="en-US"/>
+          </w:rPr>
+          <w:t>https://eu.m</w:t>
+        </w:r>
+        <w:r>
+          <w:rPr>
+            <w:rStyle w:val="Hyperlink"/>
+            <w:lang w:val="en-US"/>
+          </w:rPr>
+          <w:t>o</w:t>
+        </w:r>
+        <w:r>
+          <w:rPr>
+            <w:rStyle w:val="Hyperlink"/>
+            <w:lang w:val="en-US"/>
           </w:rPr>
           <w:t>u</w:t>
         </w:r>
         <w:r>
           <w:rPr>
             <w:rStyle w:val="Hyperlink"/>
+            <w:lang w:val="en-US"/>
           </w:rPr>
           <w:t>ser.com/ProductDetail/Microchip-Technology-Micrel/MIC4126YME?qs=sGAEpiMZZMv0DJfhVcWlK6a5JEW3DZhsFXN%252Bnyv8qD0%3D</w:t>
         </w:r>
@@ -274,7 +318,33 @@
           <w:rPr>
             <w:rStyle w:val="Hyperlink"/>
           </w:rPr>
-          <w:t>https://eu.mouser.com/ProductDetail/Microchip-Technology-Micrel/MIC44F18YMME?qs=sGAEpiMZZMvQcoNRkxSQkhw4FYdqpzaLcGKPBtvQWFY%3D</w:t>
+          <w:t>https://eu.mouser.com/ProductDetail/Microchip-Technology-Micrel/M</w:t>
+        </w:r>
+        <w:r>
+          <w:rPr>
+            <w:rStyle w:val="Hyperlink"/>
+          </w:rPr>
+          <w:t>I</w:t>
+        </w:r>
+        <w:r>
+          <w:rPr>
+            <w:rStyle w:val="Hyperlink"/>
+          </w:rPr>
+          <w:t>C44F18YMME?q</w:t>
+        </w:r>
+        <w:bookmarkStart w:id="0" w:name="_GoBack"/>
+        <w:bookmarkEnd w:id="0"/>
+        <w:r>
+          <w:rPr>
+            <w:rStyle w:val="Hyperlink"/>
+          </w:rPr>
+          <w:t>s</w:t>
+        </w:r>
+        <w:r>
+          <w:rPr>
+            <w:rStyle w:val="Hyperlink"/>
+          </w:rPr>
+          <w:t>=sGAEpiMZZMvQcoNRkxSQkhw4FYdqpzaLcGKPBtvQWFY%3D</w:t>
         </w:r>
       </w:hyperlink>
     </w:p>
@@ -315,11 +385,21 @@
           <w:rPr>
             <w:rStyle w:val="Hyperlink"/>
           </w:rPr>
-          <w:t>https://eu.mouser.com/ProductDetail/IXYS/IX4340NETR?qs=sGAEpiMZZMv0DJfhVcWlKwu1gJoGdPFT1Ass75rrQKd0prQ%2FIC0rUQ%3D%3D</w:t>
+          <w:t>https://eu.mouser.c</w:t>
+        </w:r>
+        <w:r>
+          <w:rPr>
+            <w:rStyle w:val="Hyperlink"/>
+          </w:rPr>
+          <w:t>o</w:t>
+        </w:r>
+        <w:r>
+          <w:rPr>
+            <w:rStyle w:val="Hyperlink"/>
+          </w:rPr>
+          <w:t>m/ProductDetail/IXYS/IX4340NETR?qs=sGAEpiMZZMv0DJfhVcWlKwu1gJoGdPFT1Ass75rrQKd0prQ%2FIC0rUQ%3D%3D</w:t>
         </w:r>
       </w:hyperlink>
-      <w:bookmarkStart w:id="0" w:name="_GoBack"/>
-      <w:bookmarkEnd w:id="0"/>
     </w:p>
     <w:p>
       <w:pPr>
@@ -437,7 +517,7 @@
             <v:path o:extrusionok="f" gradientshapeok="t" o:connecttype="rect"/>
             <o:lock v:ext="edit" aspectratio="t"/>
           </v:shapetype>
-          <v:shape id="_x0000_i1026" type="#_x0000_t75" style="width:245.3pt;height:322.35pt">
+          <v:shape id="_x0000_i1025" type="#_x0000_t75" style="width:245.25pt;height:322.5pt">
             <v:imagedata r:id="rId12" o:title="Main" cropleft="20165f" cropright="19385f"/>
           </v:shape>
         </w:pict>

</xml_diff>